<commit_message>
Descrição e pequenos ajustes
</commit_message>
<xml_diff>
--- a/KZAS_Challenge-Descriçao.docx
+++ b/KZAS_Challenge-Descriçao.docx
@@ -1267,43 +1267,7 @@
           <w:sz w:val="24"/>
           <w:szCs w:val="24"/>
         </w:rPr>
-        <w:t xml:space="preserve">Componente que contém o formulário para cadastro e edição de dados. Aqui tem a definição do atributo </w:t>
-      </w:r>
-      <w:proofErr w:type="spellStart"/>
-      <w:r>
-        <w:rPr>
-          <w:rFonts w:ascii="Arial" w:hAnsi="Arial" w:cs="Arial"/>
-          <w:sz w:val="24"/>
-          <w:szCs w:val="24"/>
-        </w:rPr>
-        <w:t>validations</w:t>
-      </w:r>
-      <w:proofErr w:type="spellEnd"/>
-      <w:r>
-        <w:rPr>
-          <w:rFonts w:ascii="Arial" w:hAnsi="Arial" w:cs="Arial"/>
-          <w:sz w:val="24"/>
-          <w:szCs w:val="24"/>
-        </w:rPr>
-        <w:t xml:space="preserve">, disponibilizado pelo Vuelidate, que permite fazer a validação dos campos do formulário. Ao clicar no botão, o </w:t>
-      </w:r>
-      <w:proofErr w:type="spellStart"/>
-      <w:r>
-        <w:rPr>
-          <w:rFonts w:ascii="Arial" w:hAnsi="Arial" w:cs="Arial"/>
-          <w:sz w:val="24"/>
-          <w:szCs w:val="24"/>
-        </w:rPr>
-        <w:t>submit</w:t>
-      </w:r>
-      <w:proofErr w:type="spellEnd"/>
-      <w:r>
-        <w:rPr>
-          <w:rFonts w:ascii="Arial" w:hAnsi="Arial" w:cs="Arial"/>
-          <w:sz w:val="24"/>
-          <w:szCs w:val="24"/>
-        </w:rPr>
-        <w:t xml:space="preserve"> é feito é verificado se todos os campos estão preenchidos corretamente, caso não esteja ele mostra qual campo está incorreto.</w:t>
+        <w:t>Componente que contém o formulário para cadastro e edição de dados. Aqui tem a definição do atributo validations, disponibilizado pelo Vuelidate, que permite fazer a validação dos campos do formulário. Ao clicar no botão, o submit é feito é verificado se todos os campos estão preenchidos corretamente, caso não esteja ele mostra qual campo está incorreto.</w:t>
       </w:r>
     </w:p>
     <w:p>
@@ -1337,13 +1301,197 @@
     <w:p>
       <w:pPr>
         <w:pStyle w:val="PargrafodaLista"/>
-        <w:ind w:left="1080"/>
-        <w:rPr>
-          <w:color w:val="000000"/>
-          <w:sz w:val="27"/>
-          <w:szCs w:val="27"/>
-        </w:rPr>
-      </w:pPr>
+        <w:numPr>
+          <w:ilvl w:val="0"/>
+          <w:numId w:val="1"/>
+        </w:numPr>
+        <w:rPr>
+          <w:rFonts w:ascii="Arial" w:hAnsi="Arial" w:cs="Arial"/>
+          <w:b/>
+          <w:bCs/>
+          <w:sz w:val="24"/>
+          <w:szCs w:val="24"/>
+        </w:rPr>
+      </w:pPr>
+      <w:r>
+        <w:rPr>
+          <w:rFonts w:ascii="Arial" w:hAnsi="Arial" w:cs="Arial"/>
+          <w:b/>
+          <w:bCs/>
+          <w:sz w:val="24"/>
+          <w:szCs w:val="24"/>
+        </w:rPr>
+        <w:t>Testes</w:t>
+      </w:r>
+    </w:p>
+    <w:p>
+      <w:pPr>
+        <w:ind w:firstLine="708"/>
+        <w:rPr>
+          <w:rFonts w:ascii="Arial" w:hAnsi="Arial" w:cs="Arial"/>
+          <w:sz w:val="24"/>
+          <w:szCs w:val="24"/>
+        </w:rPr>
+      </w:pPr>
+      <w:r>
+        <w:rPr>
+          <w:rFonts w:ascii="Arial" w:hAnsi="Arial" w:cs="Arial"/>
+          <w:sz w:val="24"/>
+          <w:szCs w:val="24"/>
+        </w:rPr>
+        <w:t>Essa parte foi um grande desafio pois não tinha tantos conhecimentos em testes, mas foi a parte que achei mais legal do desafio, e ver todos os testes dando certo é muito bom.</w:t>
+      </w:r>
+    </w:p>
+    <w:p>
+      <w:pPr>
+        <w:ind w:firstLine="708"/>
+        <w:rPr>
+          <w:rFonts w:ascii="Arial" w:hAnsi="Arial" w:cs="Arial"/>
+          <w:sz w:val="24"/>
+          <w:szCs w:val="24"/>
+        </w:rPr>
+      </w:pPr>
+      <w:r>
+        <w:rPr>
+          <w:rFonts w:ascii="Arial" w:hAnsi="Arial" w:cs="Arial"/>
+          <w:sz w:val="24"/>
+          <w:szCs w:val="24"/>
+        </w:rPr>
+        <w:t>Para fazer os testes e2e, usei o Cypress e os teste foram os seguintes:</w:t>
+      </w:r>
+    </w:p>
+    <w:p>
+      <w:pPr>
+        <w:pStyle w:val="PargrafodaLista"/>
+        <w:numPr>
+          <w:ilvl w:val="0"/>
+          <w:numId w:val="4"/>
+        </w:numPr>
+        <w:rPr>
+          <w:rFonts w:ascii="Arial" w:hAnsi="Arial" w:cs="Arial"/>
+          <w:sz w:val="24"/>
+          <w:szCs w:val="24"/>
+        </w:rPr>
+      </w:pPr>
+      <w:r>
+        <w:rPr>
+          <w:rFonts w:ascii="Arial" w:hAnsi="Arial" w:cs="Arial"/>
+          <w:sz w:val="24"/>
+          <w:szCs w:val="24"/>
+        </w:rPr>
+        <w:t>Testar a listagem de dados;</w:t>
+      </w:r>
+    </w:p>
+    <w:p>
+      <w:pPr>
+        <w:pStyle w:val="PargrafodaLista"/>
+        <w:numPr>
+          <w:ilvl w:val="0"/>
+          <w:numId w:val="4"/>
+        </w:numPr>
+        <w:rPr>
+          <w:rFonts w:ascii="Arial" w:hAnsi="Arial" w:cs="Arial"/>
+          <w:sz w:val="24"/>
+          <w:szCs w:val="24"/>
+        </w:rPr>
+      </w:pPr>
+      <w:r>
+        <w:rPr>
+          <w:rFonts w:ascii="Arial" w:hAnsi="Arial" w:cs="Arial"/>
+          <w:sz w:val="24"/>
+          <w:szCs w:val="24"/>
+        </w:rPr>
+        <w:t>Testar o cadastro de um novo dado;</w:t>
+      </w:r>
+    </w:p>
+    <w:p>
+      <w:pPr>
+        <w:pStyle w:val="PargrafodaLista"/>
+        <w:numPr>
+          <w:ilvl w:val="0"/>
+          <w:numId w:val="4"/>
+        </w:numPr>
+        <w:rPr>
+          <w:rFonts w:ascii="Arial" w:hAnsi="Arial" w:cs="Arial"/>
+          <w:sz w:val="24"/>
+          <w:szCs w:val="24"/>
+        </w:rPr>
+      </w:pPr>
+      <w:r>
+        <w:rPr>
+          <w:rFonts w:ascii="Arial" w:hAnsi="Arial" w:cs="Arial"/>
+          <w:sz w:val="24"/>
+          <w:szCs w:val="24"/>
+        </w:rPr>
+        <w:t>Verificar se esse novo cadastro apareceu na listagem;</w:t>
+      </w:r>
+    </w:p>
+    <w:p>
+      <w:pPr>
+        <w:pStyle w:val="PargrafodaLista"/>
+        <w:numPr>
+          <w:ilvl w:val="0"/>
+          <w:numId w:val="4"/>
+        </w:numPr>
+        <w:rPr>
+          <w:rFonts w:ascii="Arial" w:hAnsi="Arial" w:cs="Arial"/>
+          <w:sz w:val="24"/>
+          <w:szCs w:val="24"/>
+        </w:rPr>
+      </w:pPr>
+      <w:r>
+        <w:rPr>
+          <w:rFonts w:ascii="Arial" w:hAnsi="Arial" w:cs="Arial"/>
+          <w:sz w:val="24"/>
+          <w:szCs w:val="24"/>
+        </w:rPr>
+        <w:lastRenderedPageBreak/>
+        <w:t>Carregar os dados no form para edita-los;</w:t>
+      </w:r>
+    </w:p>
+    <w:p>
+      <w:pPr>
+        <w:pStyle w:val="PargrafodaLista"/>
+        <w:numPr>
+          <w:ilvl w:val="0"/>
+          <w:numId w:val="4"/>
+        </w:numPr>
+        <w:rPr>
+          <w:rFonts w:ascii="Arial" w:hAnsi="Arial" w:cs="Arial"/>
+          <w:sz w:val="24"/>
+          <w:szCs w:val="24"/>
+        </w:rPr>
+      </w:pPr>
+      <w:r>
+        <w:rPr>
+          <w:rFonts w:ascii="Arial" w:hAnsi="Arial" w:cs="Arial"/>
+          <w:sz w:val="24"/>
+          <w:szCs w:val="24"/>
+        </w:rPr>
+        <w:t>Editar o valor e mostrar na lista;</w:t>
+      </w:r>
+    </w:p>
+    <w:p>
+      <w:pPr>
+        <w:pStyle w:val="PargrafodaLista"/>
+        <w:numPr>
+          <w:ilvl w:val="0"/>
+          <w:numId w:val="4"/>
+        </w:numPr>
+        <w:rPr>
+          <w:rFonts w:ascii="Arial" w:hAnsi="Arial" w:cs="Arial"/>
+          <w:sz w:val="24"/>
+          <w:szCs w:val="24"/>
+        </w:rPr>
+      </w:pPr>
+      <w:r>
+        <w:rPr>
+          <w:rFonts w:ascii="Arial" w:hAnsi="Arial" w:cs="Arial"/>
+          <w:sz w:val="24"/>
+          <w:szCs w:val="24"/>
+        </w:rPr>
+        <w:t>Deletar um dado e remover da lista;</w:t>
+      </w:r>
     </w:p>
     <w:sectPr>
       <w:pgSz w:w="11906" w:h="16838"/>
@@ -1529,6 +1677,119 @@
     </w:lvl>
   </w:abstractNum>
   <w:abstractNum w:abstractNumId="1" w15:restartNumberingAfterBreak="0">
+    <w:nsid w:val="476D536A"/>
+    <w:multiLevelType w:val="hybridMultilevel"/>
+    <w:tmpl w:val="9264803E"/>
+    <w:lvl w:ilvl="0" w:tplc="04160001">
+      <w:start w:val="1"/>
+      <w:numFmt w:val="bullet"/>
+      <w:lvlText w:val=""/>
+      <w:lvlJc w:val="left"/>
+      <w:pPr>
+        <w:ind w:left="1428" w:hanging="360"/>
+      </w:pPr>
+      <w:rPr>
+        <w:rFonts w:ascii="Symbol" w:hAnsi="Symbol" w:hint="default"/>
+      </w:rPr>
+    </w:lvl>
+    <w:lvl w:ilvl="1" w:tplc="04160003" w:tentative="1">
+      <w:start w:val="1"/>
+      <w:numFmt w:val="bullet"/>
+      <w:lvlText w:val="o"/>
+      <w:lvlJc w:val="left"/>
+      <w:pPr>
+        <w:ind w:left="2148" w:hanging="360"/>
+      </w:pPr>
+      <w:rPr>
+        <w:rFonts w:ascii="Courier New" w:hAnsi="Courier New" w:cs="Courier New" w:hint="default"/>
+      </w:rPr>
+    </w:lvl>
+    <w:lvl w:ilvl="2" w:tplc="04160005" w:tentative="1">
+      <w:start w:val="1"/>
+      <w:numFmt w:val="bullet"/>
+      <w:lvlText w:val=""/>
+      <w:lvlJc w:val="left"/>
+      <w:pPr>
+        <w:ind w:left="2868" w:hanging="360"/>
+      </w:pPr>
+      <w:rPr>
+        <w:rFonts w:ascii="Wingdings" w:hAnsi="Wingdings" w:hint="default"/>
+      </w:rPr>
+    </w:lvl>
+    <w:lvl w:ilvl="3" w:tplc="04160001" w:tentative="1">
+      <w:start w:val="1"/>
+      <w:numFmt w:val="bullet"/>
+      <w:lvlText w:val=""/>
+      <w:lvlJc w:val="left"/>
+      <w:pPr>
+        <w:ind w:left="3588" w:hanging="360"/>
+      </w:pPr>
+      <w:rPr>
+        <w:rFonts w:ascii="Symbol" w:hAnsi="Symbol" w:hint="default"/>
+      </w:rPr>
+    </w:lvl>
+    <w:lvl w:ilvl="4" w:tplc="04160003" w:tentative="1">
+      <w:start w:val="1"/>
+      <w:numFmt w:val="bullet"/>
+      <w:lvlText w:val="o"/>
+      <w:lvlJc w:val="left"/>
+      <w:pPr>
+        <w:ind w:left="4308" w:hanging="360"/>
+      </w:pPr>
+      <w:rPr>
+        <w:rFonts w:ascii="Courier New" w:hAnsi="Courier New" w:cs="Courier New" w:hint="default"/>
+      </w:rPr>
+    </w:lvl>
+    <w:lvl w:ilvl="5" w:tplc="04160005" w:tentative="1">
+      <w:start w:val="1"/>
+      <w:numFmt w:val="bullet"/>
+      <w:lvlText w:val=""/>
+      <w:lvlJc w:val="left"/>
+      <w:pPr>
+        <w:ind w:left="5028" w:hanging="360"/>
+      </w:pPr>
+      <w:rPr>
+        <w:rFonts w:ascii="Wingdings" w:hAnsi="Wingdings" w:hint="default"/>
+      </w:rPr>
+    </w:lvl>
+    <w:lvl w:ilvl="6" w:tplc="04160001" w:tentative="1">
+      <w:start w:val="1"/>
+      <w:numFmt w:val="bullet"/>
+      <w:lvlText w:val=""/>
+      <w:lvlJc w:val="left"/>
+      <w:pPr>
+        <w:ind w:left="5748" w:hanging="360"/>
+      </w:pPr>
+      <w:rPr>
+        <w:rFonts w:ascii="Symbol" w:hAnsi="Symbol" w:hint="default"/>
+      </w:rPr>
+    </w:lvl>
+    <w:lvl w:ilvl="7" w:tplc="04160003" w:tentative="1">
+      <w:start w:val="1"/>
+      <w:numFmt w:val="bullet"/>
+      <w:lvlText w:val="o"/>
+      <w:lvlJc w:val="left"/>
+      <w:pPr>
+        <w:ind w:left="6468" w:hanging="360"/>
+      </w:pPr>
+      <w:rPr>
+        <w:rFonts w:ascii="Courier New" w:hAnsi="Courier New" w:cs="Courier New" w:hint="default"/>
+      </w:rPr>
+    </w:lvl>
+    <w:lvl w:ilvl="8" w:tplc="04160005" w:tentative="1">
+      <w:start w:val="1"/>
+      <w:numFmt w:val="bullet"/>
+      <w:lvlText w:val=""/>
+      <w:lvlJc w:val="left"/>
+      <w:pPr>
+        <w:ind w:left="7188" w:hanging="360"/>
+      </w:pPr>
+      <w:rPr>
+        <w:rFonts w:ascii="Wingdings" w:hAnsi="Wingdings" w:hint="default"/>
+      </w:rPr>
+    </w:lvl>
+  </w:abstractNum>
+  <w:abstractNum w:abstractNumId="2" w15:restartNumberingAfterBreak="0">
     <w:nsid w:val="50545EFC"/>
     <w:multiLevelType w:val="hybridMultilevel"/>
     <w:tmpl w:val="89AC21A0"/>
@@ -1641,7 +1902,7 @@
       </w:rPr>
     </w:lvl>
   </w:abstractNum>
-  <w:abstractNum w:abstractNumId="2" w15:restartNumberingAfterBreak="0">
+  <w:abstractNum w:abstractNumId="3" w15:restartNumberingAfterBreak="0">
     <w:nsid w:val="7743090C"/>
     <w:multiLevelType w:val="hybridMultilevel"/>
     <w:tmpl w:val="4B322328"/>
@@ -1734,10 +1995,13 @@
     <w:abstractNumId w:val="0"/>
   </w:num>
   <w:num w:numId="2">
-    <w:abstractNumId w:val="1"/>
+    <w:abstractNumId w:val="2"/>
   </w:num>
   <w:num w:numId="3">
-    <w:abstractNumId w:val="2"/>
+    <w:abstractNumId w:val="3"/>
+  </w:num>
+  <w:num w:numId="4">
+    <w:abstractNumId w:val="1"/>
   </w:num>
 </w:numbering>
 </file>

</xml_diff>